<commit_message>
added new preprocessing functions
</commit_message>
<xml_diff>
--- a/readme.docx
+++ b/readme.docx
@@ -24,9 +24,17 @@
         <w:rPr>
           <w:b/>
         </w:rPr>
-        <w:t>preprocessing_master.R</w:t>
+        <w:t>preprocessing_</w:t>
+      </w:r>
+      <w:proofErr w:type="gramStart"/>
+      <w:r>
+        <w:rPr>
+          <w:b/>
+        </w:rPr>
+        <w:t>master.R</w:t>
       </w:r>
       <w:proofErr w:type="spellEnd"/>
+      <w:proofErr w:type="gramEnd"/>
       <w:r>
         <w:rPr>
           <w:b/>
@@ -53,9 +61,17 @@
         <w:rPr>
           <w:b/>
         </w:rPr>
-        <w:t>preprocessing_functions.R</w:t>
+        <w:t>preprocessing_</w:t>
+      </w:r>
+      <w:proofErr w:type="gramStart"/>
+      <w:r>
+        <w:rPr>
+          <w:b/>
+        </w:rPr>
+        <w:t>functions.R</w:t>
       </w:r>
       <w:proofErr w:type="spellEnd"/>
+      <w:proofErr w:type="gramEnd"/>
       <w:r>
         <w:rPr>
           <w:b/>
@@ -79,11 +95,178 @@
         </w:rPr>
         <w:t xml:space="preserve"> </w:t>
       </w:r>
+      <w:r>
+        <w:t>script.</w:t>
+      </w:r>
+    </w:p>
+    <w:p>
+      <w:pPr>
+        <w:pStyle w:val="ListParagraph"/>
+        <w:numPr>
+          <w:ilvl w:val="1"/>
+          <w:numId w:val="1"/>
+        </w:numPr>
+        <w:rPr>
+          <w:b/>
+        </w:rPr>
+      </w:pPr>
+      <w:proofErr w:type="spellStart"/>
+      <w:r>
+        <w:rPr>
+          <w:b/>
+        </w:rPr>
+        <w:t>munge_data_</w:t>
+      </w:r>
+      <w:proofErr w:type="gramStart"/>
+      <w:r>
+        <w:rPr>
+          <w:b/>
+        </w:rPr>
+        <w:t>function.R</w:t>
+      </w:r>
+      <w:proofErr w:type="spellEnd"/>
+      <w:proofErr w:type="gramEnd"/>
+    </w:p>
+    <w:p>
+      <w:pPr>
+        <w:pStyle w:val="ListParagraph"/>
+        <w:numPr>
+          <w:ilvl w:val="1"/>
+          <w:numId w:val="1"/>
+        </w:numPr>
+        <w:rPr>
+          <w:b/>
+        </w:rPr>
+      </w:pPr>
+      <w:proofErr w:type="spellStart"/>
+      <w:r>
+        <w:rPr>
+          <w:b/>
+        </w:rPr>
+        <w:t>select_data_</w:t>
+      </w:r>
+      <w:proofErr w:type="gramStart"/>
+      <w:r>
+        <w:rPr>
+          <w:b/>
+        </w:rPr>
+        <w:t>function.R</w:t>
+      </w:r>
+      <w:proofErr w:type="spellEnd"/>
+      <w:proofErr w:type="gramEnd"/>
+    </w:p>
+    <w:p>
+      <w:pPr>
+        <w:pStyle w:val="ListParagraph"/>
+        <w:numPr>
+          <w:ilvl w:val="1"/>
+          <w:numId w:val="1"/>
+        </w:numPr>
+        <w:rPr>
+          <w:b/>
+        </w:rPr>
+      </w:pPr>
+      <w:proofErr w:type="spellStart"/>
+      <w:r>
+        <w:rPr>
+          <w:b/>
+        </w:rPr>
+        <w:t>demographically_derived_median_income_</w:t>
+      </w:r>
+      <w:proofErr w:type="gramStart"/>
+      <w:r>
+        <w:rPr>
+          <w:b/>
+        </w:rPr>
+        <w:t>function.R</w:t>
+      </w:r>
+      <w:proofErr w:type="spellEnd"/>
+      <w:proofErr w:type="gramEnd"/>
+    </w:p>
+    <w:p>
+      <w:pPr>
+        <w:pStyle w:val="ListParagraph"/>
+        <w:numPr>
+          <w:ilvl w:val="1"/>
+          <w:numId w:val="1"/>
+        </w:numPr>
+        <w:rPr>
+          <w:b/>
+        </w:rPr>
+      </w:pPr>
+      <w:proofErr w:type="spellStart"/>
+      <w:r>
+        <w:rPr>
+          <w:b/>
+        </w:rPr>
+        <w:t>join_census_data_</w:t>
+      </w:r>
+      <w:proofErr w:type="gramStart"/>
+      <w:r>
+        <w:rPr>
+          <w:b/>
+        </w:rPr>
+        <w:t>function.R</w:t>
+      </w:r>
+      <w:proofErr w:type="spellEnd"/>
+      <w:proofErr w:type="gramEnd"/>
+    </w:p>
+    <w:p>
+      <w:pPr>
+        <w:pStyle w:val="ListParagraph"/>
+        <w:numPr>
+          <w:ilvl w:val="1"/>
+          <w:numId w:val="1"/>
+        </w:numPr>
+        <w:rPr>
+          <w:b/>
+        </w:rPr>
+      </w:pPr>
+      <w:r>
+        <w:rPr>
+          <w:b/>
+        </w:rPr>
+        <w:t>join_chr_data_function.R</w:t>
+      </w:r>
       <w:bookmarkStart w:id="0" w:name="_GoBack"/>
-      <w:r>
-        <w:t>script.</w:t>
-      </w:r>
       <w:bookmarkEnd w:id="0"/>
+    </w:p>
+    <w:p>
+      <w:pPr>
+        <w:pStyle w:val="ListParagraph"/>
+        <w:numPr>
+          <w:ilvl w:val="1"/>
+          <w:numId w:val="1"/>
+        </w:numPr>
+        <w:rPr>
+          <w:b/>
+        </w:rPr>
+      </w:pPr>
+      <w:proofErr w:type="spellStart"/>
+      <w:r>
+        <w:rPr>
+          <w:b/>
+        </w:rPr>
+        <w:t>write_data_</w:t>
+      </w:r>
+      <w:proofErr w:type="gramStart"/>
+      <w:r>
+        <w:rPr>
+          <w:b/>
+        </w:rPr>
+        <w:t>function.R</w:t>
+      </w:r>
+      <w:proofErr w:type="spellEnd"/>
+      <w:proofErr w:type="gramEnd"/>
+      <w:r>
+        <w:rPr>
+          <w:b/>
+        </w:rPr>
+        <w:t>:</w:t>
+      </w:r>
+      <w:r>
+        <w:t xml:space="preserve"> Does what it says.</w:t>
+      </w:r>
     </w:p>
     <w:sectPr>
       <w:pgSz w:w="12240" w:h="15840"/>
@@ -100,7 +283,7 @@
   <w:abstractNum w:abstractNumId="0" w15:restartNumberingAfterBreak="0">
     <w:nsid w:val="61140287"/>
     <w:multiLevelType w:val="hybridMultilevel"/>
-    <w:tmpl w:val="5ABAE3B6"/>
+    <w:tmpl w:val="4F9A404E"/>
     <w:lvl w:ilvl="0" w:tplc="0409000F">
       <w:start w:val="1"/>
       <w:numFmt w:val="decimal"/>
@@ -113,14 +296,17 @@
         <w:rFonts w:hint="default"/>
       </w:rPr>
     </w:lvl>
-    <w:lvl w:ilvl="1" w:tplc="04090019">
+    <w:lvl w:ilvl="1" w:tplc="04090001">
       <w:start w:val="1"/>
-      <w:numFmt w:val="lowerLetter"/>
-      <w:lvlText w:val="%2."/>
+      <w:numFmt w:val="bullet"/>
+      <w:lvlText w:val=""/>
       <w:lvlJc w:val="left"/>
       <w:pPr>
         <w:ind w:left="1440" w:hanging="360"/>
       </w:pPr>
+      <w:rPr>
+        <w:rFonts w:ascii="Symbol" w:hAnsi="Symbol" w:hint="default"/>
+      </w:rPr>
     </w:lvl>
     <w:lvl w:ilvl="2" w:tplc="0409001B" w:tentative="1">
       <w:start w:val="1"/>

</xml_diff>

<commit_message>
fixing a few naming errors and pushing random stuff
</commit_message>
<xml_diff>
--- a/readme.docx
+++ b/readme.docx
@@ -1,10 +1,28 @@
 
 <file path=word/document.xml><?xml version="1.0" encoding="utf-8"?>
-<w:document xmlns:wpc="http://schemas.microsoft.com/office/word/2010/wordprocessingCanvas" xmlns:cx="http://schemas.microsoft.com/office/drawing/2014/chartex" xmlns:cx1="http://schemas.microsoft.com/office/drawing/2015/9/8/chartex" xmlns:cx2="http://schemas.microsoft.com/office/drawing/2015/10/21/chartex" xmlns:cx3="http://schemas.microsoft.com/office/drawing/2016/5/9/chartex" xmlns:cx4="http://schemas.microsoft.com/office/drawing/2016/5/10/chartex" xmlns:cx5="http://schemas.microsoft.com/office/drawing/2016/5/11/chartex" xmlns:cx6="http://schemas.microsoft.com/office/drawing/2016/5/12/chartex" xmlns:cx7="http://schemas.microsoft.com/office/drawing/2016/5/13/chartex" xmlns:cx8="http://schemas.microsoft.com/office/drawing/2016/5/14/chartex" xmlns:mc="http://schemas.openxmlformats.org/markup-compatibility/2006" xmlns:aink="http://schemas.microsoft.com/office/drawing/2016/ink" xmlns:am3d="http://schemas.microsoft.com/office/drawing/2017/model3d" xmlns:o="urn:schemas-microsoft-com:office:office" xmlns:r="http://schemas.openxmlformats.org/officeDocument/2006/relationships" xmlns:m="http://schemas.openxmlformats.org/officeDocument/2006/math" xmlns:v="urn:schemas-microsoft-com:vml" xmlns:wp14="http://schemas.microsoft.com/office/word/2010/wordprocessingDrawing" xmlns:wp="http://schemas.openxmlformats.org/drawingml/2006/wordprocessingDrawing" xmlns:w10="urn:schemas-microsoft-com:office:word" xmlns:w="http://schemas.openxmlformats.org/wordprocessingml/2006/main" xmlns:w14="http://schemas.microsoft.com/office/word/2010/wordml" xmlns:w15="http://schemas.microsoft.com/office/word/2012/wordml" xmlns:w16cid="http://schemas.microsoft.com/office/word/2016/wordml/cid" xmlns:w16se="http://schemas.microsoft.com/office/word/2015/wordml/symex" xmlns:wpg="http://schemas.microsoft.com/office/word/2010/wordprocessingGroup" xmlns:wpi="http://schemas.microsoft.com/office/word/2010/wordprocessingInk" xmlns:wne="http://schemas.microsoft.com/office/word/2006/wordml" xmlns:wps="http://schemas.microsoft.com/office/word/2010/wordprocessingShape" mc:Ignorable="w14 w15 w16se w16cid wp14">
+<w:document xmlns:wpc="http://schemas.microsoft.com/office/word/2010/wordprocessingCanvas" xmlns:cx="http://schemas.microsoft.com/office/drawing/2014/chartex" xmlns:cx1="http://schemas.microsoft.com/office/drawing/2015/9/8/chartex" xmlns:cx2="http://schemas.microsoft.com/office/drawing/2015/10/21/chartex" xmlns:cx3="http://schemas.microsoft.com/office/drawing/2016/5/9/chartex" xmlns:cx4="http://schemas.microsoft.com/office/drawing/2016/5/10/chartex" xmlns:cx5="http://schemas.microsoft.com/office/drawing/2016/5/11/chartex" xmlns:cx6="http://schemas.microsoft.com/office/drawing/2016/5/12/chartex" xmlns:cx7="http://schemas.microsoft.com/office/drawing/2016/5/13/chartex" xmlns:cx8="http://schemas.microsoft.com/office/drawing/2016/5/14/chartex" xmlns:mc="http://schemas.openxmlformats.org/markup-compatibility/2006" xmlns:aink="http://schemas.microsoft.com/office/drawing/2016/ink" xmlns:am3d="http://schemas.microsoft.com/office/drawing/2017/model3d" xmlns:o="urn:schemas-microsoft-com:office:office" xmlns:r="http://schemas.openxmlformats.org/officeDocument/2006/relationships" xmlns:m="http://schemas.openxmlformats.org/officeDocument/2006/math" xmlns:v="urn:schemas-microsoft-com:vml" xmlns:wp14="http://schemas.microsoft.com/office/word/2010/wordprocessingDrawing" xmlns:wp="http://schemas.openxmlformats.org/drawingml/2006/wordprocessingDrawing" xmlns:w10="urn:schemas-microsoft-com:office:word" xmlns:w="http://schemas.openxmlformats.org/wordprocessingml/2006/main" xmlns:w14="http://schemas.microsoft.com/office/word/2010/wordml" xmlns:w15="http://schemas.microsoft.com/office/word/2012/wordml" xmlns:w16cex="http://schemas.microsoft.com/office/word/2018/wordml/cex" xmlns:w16cid="http://schemas.microsoft.com/office/word/2016/wordml/cid" xmlns:w16="http://schemas.microsoft.com/office/word/2018/wordml" xmlns:w16se="http://schemas.microsoft.com/office/word/2015/wordml/symex" xmlns:wpg="http://schemas.microsoft.com/office/word/2010/wordprocessingGroup" xmlns:wpi="http://schemas.microsoft.com/office/word/2010/wordprocessingInk" xmlns:wne="http://schemas.microsoft.com/office/word/2006/wordml" xmlns:wps="http://schemas.microsoft.com/office/word/2010/wordprocessingShape" mc:Ignorable="w14 w15 w16se w16cid w16 w16cex wp14">
   <w:body>
     <w:p>
       <w:r>
         <w:t>Gallup Relative Status Analysis README</w:t>
+      </w:r>
+    </w:p>
+    <w:p/>
+    <w:p>
+      <w:pPr>
+        <w:rPr>
+          <w:b/>
+          <w:bCs/>
+          <w:u w:val="single"/>
+        </w:rPr>
+      </w:pPr>
+      <w:r>
+        <w:rPr>
+          <w:b/>
+          <w:bCs/>
+          <w:u w:val="single"/>
+        </w:rPr>
+        <w:t>Preprocessing:</w:t>
       </w:r>
     </w:p>
     <w:p/>
@@ -19,22 +37,12 @@
           <w:b/>
         </w:rPr>
       </w:pPr>
-      <w:proofErr w:type="spellStart"/>
-      <w:r>
-        <w:rPr>
-          <w:b/>
-        </w:rPr>
-        <w:t>preprocessing_</w:t>
-      </w:r>
-      <w:proofErr w:type="gramStart"/>
-      <w:r>
-        <w:rPr>
-          <w:b/>
-        </w:rPr>
-        <w:t>master.R</w:t>
-      </w:r>
-      <w:proofErr w:type="spellEnd"/>
-      <w:proofErr w:type="gramEnd"/>
+      <w:r>
+        <w:rPr>
+          <w:b/>
+        </w:rPr>
+        <w:t>preprocessing_master.R</w:t>
+      </w:r>
       <w:r>
         <w:rPr>
           <w:b/>
@@ -56,39 +64,21 @@
           <w:b/>
         </w:rPr>
       </w:pPr>
-      <w:proofErr w:type="spellStart"/>
-      <w:r>
-        <w:rPr>
-          <w:b/>
-        </w:rPr>
-        <w:t>preprocessing_</w:t>
-      </w:r>
-      <w:proofErr w:type="gramStart"/>
-      <w:r>
-        <w:rPr>
-          <w:b/>
-        </w:rPr>
-        <w:t>functions.R</w:t>
-      </w:r>
-      <w:proofErr w:type="spellEnd"/>
-      <w:proofErr w:type="gramEnd"/>
-      <w:r>
-        <w:rPr>
-          <w:b/>
-        </w:rPr>
-        <w:t xml:space="preserve">: </w:t>
+      <w:r>
+        <w:rPr>
+          <w:b/>
+        </w:rPr>
+        <w:t xml:space="preserve">preprocessing_functions.R: </w:t>
       </w:r>
       <w:r>
         <w:t xml:space="preserve">This file loads all preprocessing functions and creates a master preprocessing function that is used in the </w:t>
       </w:r>
-      <w:proofErr w:type="spellStart"/>
       <w:r>
         <w:rPr>
           <w:b/>
         </w:rPr>
         <w:t>preprocessing_master.R</w:t>
       </w:r>
-      <w:proofErr w:type="spellEnd"/>
       <w:r>
         <w:rPr>
           <w:b/>
@@ -110,22 +100,12 @@
           <w:b/>
         </w:rPr>
       </w:pPr>
-      <w:proofErr w:type="spellStart"/>
-      <w:r>
-        <w:rPr>
-          <w:b/>
-        </w:rPr>
-        <w:t>munge_data_</w:t>
-      </w:r>
-      <w:proofErr w:type="gramStart"/>
-      <w:r>
-        <w:rPr>
-          <w:b/>
-        </w:rPr>
-        <w:t>function.R</w:t>
-      </w:r>
-      <w:proofErr w:type="spellEnd"/>
-      <w:proofErr w:type="gramEnd"/>
+      <w:r>
+        <w:rPr>
+          <w:b/>
+        </w:rPr>
+        <w:t>munge_data_function.R</w:t>
+      </w:r>
       <w:r>
         <w:rPr>
           <w:b/>
@@ -147,22 +127,12 @@
           <w:b/>
         </w:rPr>
       </w:pPr>
-      <w:proofErr w:type="spellStart"/>
-      <w:r>
-        <w:rPr>
-          <w:b/>
-        </w:rPr>
-        <w:t>select_data_</w:t>
-      </w:r>
-      <w:proofErr w:type="gramStart"/>
-      <w:r>
-        <w:rPr>
-          <w:b/>
-        </w:rPr>
-        <w:t>function.R</w:t>
-      </w:r>
-      <w:proofErr w:type="spellEnd"/>
-      <w:proofErr w:type="gramEnd"/>
+      <w:r>
+        <w:rPr>
+          <w:b/>
+        </w:rPr>
+        <w:t>select_data_function.R</w:t>
+      </w:r>
       <w:r>
         <w:rPr>
           <w:b/>
@@ -184,22 +154,12 @@
           <w:b/>
         </w:rPr>
       </w:pPr>
-      <w:proofErr w:type="spellStart"/>
-      <w:r>
-        <w:rPr>
-          <w:b/>
-        </w:rPr>
-        <w:t>demographically_derived_median_income_</w:t>
-      </w:r>
-      <w:proofErr w:type="gramStart"/>
-      <w:r>
-        <w:rPr>
-          <w:b/>
-        </w:rPr>
-        <w:t>function.R</w:t>
-      </w:r>
-      <w:proofErr w:type="spellEnd"/>
-      <w:proofErr w:type="gramEnd"/>
+      <w:r>
+        <w:rPr>
+          <w:b/>
+        </w:rPr>
+        <w:t>demographically_derived_median_income_function.R</w:t>
+      </w:r>
       <w:r>
         <w:rPr>
           <w:b/>
@@ -221,22 +181,12 @@
           <w:b/>
         </w:rPr>
       </w:pPr>
-      <w:proofErr w:type="spellStart"/>
-      <w:r>
-        <w:rPr>
-          <w:b/>
-        </w:rPr>
-        <w:t>join_census_data_</w:t>
-      </w:r>
-      <w:proofErr w:type="gramStart"/>
-      <w:r>
-        <w:rPr>
-          <w:b/>
-        </w:rPr>
-        <w:t>function.R</w:t>
-      </w:r>
-      <w:proofErr w:type="spellEnd"/>
-      <w:proofErr w:type="gramEnd"/>
+      <w:r>
+        <w:rPr>
+          <w:b/>
+        </w:rPr>
+        <w:t>join_census_data_function.R</w:t>
+      </w:r>
       <w:r>
         <w:rPr>
           <w:b/>
@@ -258,22 +208,12 @@
           <w:b/>
         </w:rPr>
       </w:pPr>
-      <w:proofErr w:type="spellStart"/>
-      <w:r>
-        <w:rPr>
-          <w:b/>
-        </w:rPr>
-        <w:t>join_chr_data_</w:t>
-      </w:r>
-      <w:proofErr w:type="gramStart"/>
-      <w:r>
-        <w:rPr>
-          <w:b/>
-        </w:rPr>
-        <w:t>function.R</w:t>
-      </w:r>
-      <w:proofErr w:type="spellEnd"/>
-      <w:proofErr w:type="gramEnd"/>
+      <w:r>
+        <w:rPr>
+          <w:b/>
+        </w:rPr>
+        <w:t>join_chr_data_function.R</w:t>
+      </w:r>
       <w:r>
         <w:rPr>
           <w:b/>
@@ -312,27 +252,11 @@
           <w:b/>
         </w:rPr>
       </w:pPr>
-      <w:proofErr w:type="spellStart"/>
-      <w:r>
-        <w:rPr>
-          <w:b/>
-        </w:rPr>
-        <w:t>write_data_</w:t>
-      </w:r>
-      <w:proofErr w:type="gramStart"/>
-      <w:r>
-        <w:rPr>
-          <w:b/>
-        </w:rPr>
-        <w:t>function.R</w:t>
-      </w:r>
-      <w:proofErr w:type="spellEnd"/>
-      <w:proofErr w:type="gramEnd"/>
-      <w:r>
-        <w:rPr>
-          <w:b/>
-        </w:rPr>
-        <w:t>:</w:t>
+      <w:r>
+        <w:rPr>
+          <w:b/>
+        </w:rPr>
+        <w:t>write_data_function.R:</w:t>
       </w:r>
       <w:r>
         <w:t xml:space="preserve"> </w:t>
@@ -352,22 +276,24 @@
           <w:b/>
         </w:rPr>
       </w:pPr>
-      <w:proofErr w:type="spellStart"/>
-      <w:r>
-        <w:rPr>
-          <w:b/>
-        </w:rPr>
-        <w:t>combine_munged_</w:t>
-      </w:r>
-      <w:proofErr w:type="gramStart"/>
-      <w:r>
-        <w:rPr>
-          <w:b/>
-        </w:rPr>
-        <w:t>data.R</w:t>
-      </w:r>
-      <w:proofErr w:type="spellEnd"/>
-      <w:proofErr w:type="gramEnd"/>
+      <w:r>
+        <w:rPr>
+          <w:b/>
+        </w:rPr>
+        <w:t>combine_munged_data.R</w:t>
+      </w:r>
+      <w:r>
+        <w:rPr>
+          <w:b/>
+        </w:rPr>
+        <w:t xml:space="preserve">: </w:t>
+      </w:r>
+      <w:r>
+        <w:rPr>
+          <w:bCs/>
+        </w:rPr>
+        <w:t>Combines the data from each year into one master file.</w:t>
+      </w:r>
     </w:p>
     <w:p>
       <w:pPr>
@@ -386,8 +312,88 @@
         </w:rPr>
         <w:t>standardize_variables_function.R</w:t>
       </w:r>
-      <w:bookmarkStart w:id="1" w:name="_GoBack"/>
-      <w:bookmarkEnd w:id="1"/>
+      <w:r>
+        <w:rPr>
+          <w:b/>
+        </w:rPr>
+        <w:t xml:space="preserve">: </w:t>
+      </w:r>
+      <w:r>
+        <w:rPr>
+          <w:bCs/>
+        </w:rPr>
+        <w:t>Standardizes all continuous variables in the master file.</w:t>
+      </w:r>
+    </w:p>
+    <w:p>
+      <w:pPr>
+        <w:rPr>
+          <w:b/>
+        </w:rPr>
+      </w:pPr>
+    </w:p>
+    <w:p>
+      <w:pPr>
+        <w:rPr>
+          <w:b/>
+          <w:u w:val="single"/>
+        </w:rPr>
+      </w:pPr>
+      <w:r>
+        <w:rPr>
+          <w:b/>
+          <w:u w:val="single"/>
+        </w:rPr>
+        <w:t>Data Exports:</w:t>
+      </w:r>
+    </w:p>
+    <w:p>
+      <w:pPr>
+        <w:pStyle w:val="ListParagraph"/>
+        <w:numPr>
+          <w:ilvl w:val="0"/>
+          <w:numId w:val="3"/>
+        </w:numPr>
+        <w:rPr>
+          <w:b/>
+        </w:rPr>
+      </w:pPr>
+      <w:r>
+        <w:rPr>
+          <w:b/>
+        </w:rPr>
+        <w:t>write_gallup_regression_data.R</w:t>
+      </w:r>
+    </w:p>
+    <w:p>
+      <w:pPr>
+        <w:pStyle w:val="ListParagraph"/>
+        <w:numPr>
+          <w:ilvl w:val="0"/>
+          <w:numId w:val="3"/>
+        </w:numPr>
+        <w:rPr>
+          <w:b/>
+        </w:rPr>
+      </w:pPr>
+      <w:r>
+        <w:rPr>
+          <w:b/>
+        </w:rPr>
+        <w:t>write_gallup_</w:t>
+      </w:r>
+      <w:r>
+        <w:rPr>
+          <w:b/>
+        </w:rPr>
+        <w:t>mediation</w:t>
+      </w:r>
+      <w:r>
+        <w:rPr>
+          <w:b/>
+        </w:rPr>
+        <w:t>_data.R</w:t>
+      </w:r>
     </w:p>
     <w:p>
       <w:pPr>
@@ -470,7 +476,7 @@
 </file>
 
 <file path=word/comments.xml><?xml version="1.0" encoding="utf-8"?>
-<w:comments xmlns:wpc="http://schemas.microsoft.com/office/word/2010/wordprocessingCanvas" xmlns:cx="http://schemas.microsoft.com/office/drawing/2014/chartex" xmlns:cx1="http://schemas.microsoft.com/office/drawing/2015/9/8/chartex" xmlns:cx2="http://schemas.microsoft.com/office/drawing/2015/10/21/chartex" xmlns:cx3="http://schemas.microsoft.com/office/drawing/2016/5/9/chartex" xmlns:cx4="http://schemas.microsoft.com/office/drawing/2016/5/10/chartex" xmlns:cx5="http://schemas.microsoft.com/office/drawing/2016/5/11/chartex" xmlns:cx6="http://schemas.microsoft.com/office/drawing/2016/5/12/chartex" xmlns:cx7="http://schemas.microsoft.com/office/drawing/2016/5/13/chartex" xmlns:cx8="http://schemas.microsoft.com/office/drawing/2016/5/14/chartex" xmlns:mc="http://schemas.openxmlformats.org/markup-compatibility/2006" xmlns:aink="http://schemas.microsoft.com/office/drawing/2016/ink" xmlns:am3d="http://schemas.microsoft.com/office/drawing/2017/model3d" xmlns:o="urn:schemas-microsoft-com:office:office" xmlns:r="http://schemas.openxmlformats.org/officeDocument/2006/relationships" xmlns:m="http://schemas.openxmlformats.org/officeDocument/2006/math" xmlns:v="urn:schemas-microsoft-com:vml" xmlns:wp14="http://schemas.microsoft.com/office/word/2010/wordprocessingDrawing" xmlns:wp="http://schemas.openxmlformats.org/drawingml/2006/wordprocessingDrawing" xmlns:w10="urn:schemas-microsoft-com:office:word" xmlns:w="http://schemas.openxmlformats.org/wordprocessingml/2006/main" xmlns:w14="http://schemas.microsoft.com/office/word/2010/wordml" xmlns:w15="http://schemas.microsoft.com/office/word/2012/wordml" xmlns:w16cid="http://schemas.microsoft.com/office/word/2016/wordml/cid" xmlns:w16se="http://schemas.microsoft.com/office/word/2015/wordml/symex" xmlns:wpg="http://schemas.microsoft.com/office/word/2010/wordprocessingGroup" xmlns:wpi="http://schemas.microsoft.com/office/word/2010/wordprocessingInk" xmlns:wne="http://schemas.microsoft.com/office/word/2006/wordml" xmlns:wps="http://schemas.microsoft.com/office/word/2010/wordprocessingShape" mc:Ignorable="w14 w15 w16se w16cid wp14">
+<w:comments xmlns:wpc="http://schemas.microsoft.com/office/word/2010/wordprocessingCanvas" xmlns:cx="http://schemas.microsoft.com/office/drawing/2014/chartex" xmlns:cx1="http://schemas.microsoft.com/office/drawing/2015/9/8/chartex" xmlns:cx2="http://schemas.microsoft.com/office/drawing/2015/10/21/chartex" xmlns:cx3="http://schemas.microsoft.com/office/drawing/2016/5/9/chartex" xmlns:cx4="http://schemas.microsoft.com/office/drawing/2016/5/10/chartex" xmlns:cx5="http://schemas.microsoft.com/office/drawing/2016/5/11/chartex" xmlns:cx6="http://schemas.microsoft.com/office/drawing/2016/5/12/chartex" xmlns:cx7="http://schemas.microsoft.com/office/drawing/2016/5/13/chartex" xmlns:cx8="http://schemas.microsoft.com/office/drawing/2016/5/14/chartex" xmlns:mc="http://schemas.openxmlformats.org/markup-compatibility/2006" xmlns:aink="http://schemas.microsoft.com/office/drawing/2016/ink" xmlns:am3d="http://schemas.microsoft.com/office/drawing/2017/model3d" xmlns:o="urn:schemas-microsoft-com:office:office" xmlns:r="http://schemas.openxmlformats.org/officeDocument/2006/relationships" xmlns:m="http://schemas.openxmlformats.org/officeDocument/2006/math" xmlns:v="urn:schemas-microsoft-com:vml" xmlns:wp14="http://schemas.microsoft.com/office/word/2010/wordprocessingDrawing" xmlns:wp="http://schemas.openxmlformats.org/drawingml/2006/wordprocessingDrawing" xmlns:w10="urn:schemas-microsoft-com:office:word" xmlns:w="http://schemas.openxmlformats.org/wordprocessingml/2006/main" xmlns:w14="http://schemas.microsoft.com/office/word/2010/wordml" xmlns:w15="http://schemas.microsoft.com/office/word/2012/wordml" xmlns:w16cex="http://schemas.microsoft.com/office/word/2018/wordml/cex" xmlns:w16cid="http://schemas.microsoft.com/office/word/2016/wordml/cid" xmlns:w16="http://schemas.microsoft.com/office/word/2018/wordml" xmlns:w16se="http://schemas.microsoft.com/office/word/2015/wordml/symex" xmlns:wpg="http://schemas.microsoft.com/office/word/2010/wordprocessingGroup" xmlns:wpi="http://schemas.microsoft.com/office/word/2010/wordprocessingInk" xmlns:wne="http://schemas.microsoft.com/office/word/2006/wordml" xmlns:wps="http://schemas.microsoft.com/office/word/2010/wordprocessingShape" mc:Ignorable="w14 w15 w16se w16cid w16 w16cex wp14">
   <w:comment w:id="0" w:author="Daniel James O'Leary" w:date="2021-03-26T11:17:00Z" w:initials="DJO">
     <w:p>
       <w:pPr>
@@ -491,19 +497,19 @@
 </file>
 
 <file path=word/commentsExtended.xml><?xml version="1.0" encoding="utf-8"?>
-<w15:commentsEx xmlns:wpc="http://schemas.microsoft.com/office/word/2010/wordprocessingCanvas" xmlns:cx="http://schemas.microsoft.com/office/drawing/2014/chartex" xmlns:cx1="http://schemas.microsoft.com/office/drawing/2015/9/8/chartex" xmlns:cx2="http://schemas.microsoft.com/office/drawing/2015/10/21/chartex" xmlns:cx3="http://schemas.microsoft.com/office/drawing/2016/5/9/chartex" xmlns:cx4="http://schemas.microsoft.com/office/drawing/2016/5/10/chartex" xmlns:cx5="http://schemas.microsoft.com/office/drawing/2016/5/11/chartex" xmlns:cx6="http://schemas.microsoft.com/office/drawing/2016/5/12/chartex" xmlns:cx7="http://schemas.microsoft.com/office/drawing/2016/5/13/chartex" xmlns:cx8="http://schemas.microsoft.com/office/drawing/2016/5/14/chartex" xmlns:mc="http://schemas.openxmlformats.org/markup-compatibility/2006" xmlns:aink="http://schemas.microsoft.com/office/drawing/2016/ink" xmlns:am3d="http://schemas.microsoft.com/office/drawing/2017/model3d" xmlns:o="urn:schemas-microsoft-com:office:office" xmlns:r="http://schemas.openxmlformats.org/officeDocument/2006/relationships" xmlns:m="http://schemas.openxmlformats.org/officeDocument/2006/math" xmlns:v="urn:schemas-microsoft-com:vml" xmlns:wp14="http://schemas.microsoft.com/office/word/2010/wordprocessingDrawing" xmlns:wp="http://schemas.openxmlformats.org/drawingml/2006/wordprocessingDrawing" xmlns:w10="urn:schemas-microsoft-com:office:word" xmlns:w="http://schemas.openxmlformats.org/wordprocessingml/2006/main" xmlns:w14="http://schemas.microsoft.com/office/word/2010/wordml" xmlns:w15="http://schemas.microsoft.com/office/word/2012/wordml" xmlns:w16cid="http://schemas.microsoft.com/office/word/2016/wordml/cid" xmlns:w16se="http://schemas.microsoft.com/office/word/2015/wordml/symex" xmlns:wpg="http://schemas.microsoft.com/office/word/2010/wordprocessingGroup" xmlns:wpi="http://schemas.microsoft.com/office/word/2010/wordprocessingInk" xmlns:wne="http://schemas.microsoft.com/office/word/2006/wordml" xmlns:wps="http://schemas.microsoft.com/office/word/2010/wordprocessingShape" mc:Ignorable="w14 w15 w16se w16cid wp14">
+<w15:commentsEx xmlns:wpc="http://schemas.microsoft.com/office/word/2010/wordprocessingCanvas" xmlns:cx="http://schemas.microsoft.com/office/drawing/2014/chartex" xmlns:cx1="http://schemas.microsoft.com/office/drawing/2015/9/8/chartex" xmlns:cx2="http://schemas.microsoft.com/office/drawing/2015/10/21/chartex" xmlns:cx3="http://schemas.microsoft.com/office/drawing/2016/5/9/chartex" xmlns:cx4="http://schemas.microsoft.com/office/drawing/2016/5/10/chartex" xmlns:cx5="http://schemas.microsoft.com/office/drawing/2016/5/11/chartex" xmlns:cx6="http://schemas.microsoft.com/office/drawing/2016/5/12/chartex" xmlns:cx7="http://schemas.microsoft.com/office/drawing/2016/5/13/chartex" xmlns:cx8="http://schemas.microsoft.com/office/drawing/2016/5/14/chartex" xmlns:mc="http://schemas.openxmlformats.org/markup-compatibility/2006" xmlns:aink="http://schemas.microsoft.com/office/drawing/2016/ink" xmlns:am3d="http://schemas.microsoft.com/office/drawing/2017/model3d" xmlns:o="urn:schemas-microsoft-com:office:office" xmlns:r="http://schemas.openxmlformats.org/officeDocument/2006/relationships" xmlns:m="http://schemas.openxmlformats.org/officeDocument/2006/math" xmlns:v="urn:schemas-microsoft-com:vml" xmlns:wp14="http://schemas.microsoft.com/office/word/2010/wordprocessingDrawing" xmlns:wp="http://schemas.openxmlformats.org/drawingml/2006/wordprocessingDrawing" xmlns:w10="urn:schemas-microsoft-com:office:word" xmlns:w="http://schemas.openxmlformats.org/wordprocessingml/2006/main" xmlns:w14="http://schemas.microsoft.com/office/word/2010/wordml" xmlns:w15="http://schemas.microsoft.com/office/word/2012/wordml" xmlns:w16cex="http://schemas.microsoft.com/office/word/2018/wordml/cex" xmlns:w16cid="http://schemas.microsoft.com/office/word/2016/wordml/cid" xmlns:w16="http://schemas.microsoft.com/office/word/2018/wordml" xmlns:w16se="http://schemas.microsoft.com/office/word/2015/wordml/symex" xmlns:wpg="http://schemas.microsoft.com/office/word/2010/wordprocessingGroup" xmlns:wpi="http://schemas.microsoft.com/office/word/2010/wordprocessingInk" xmlns:wne="http://schemas.microsoft.com/office/word/2006/wordml" xmlns:wps="http://schemas.microsoft.com/office/word/2010/wordprocessingShape" mc:Ignorable="w14 w15 w16se w16cid w16 w16cex wp14">
   <w15:commentEx w15:paraId="28AFF0F5" w15:done="0"/>
 </w15:commentsEx>
 </file>
 
 <file path=word/commentsIds.xml><?xml version="1.0" encoding="utf-8"?>
-<w16cid:commentsIds xmlns:wpc="http://schemas.microsoft.com/office/word/2010/wordprocessingCanvas" xmlns:cx="http://schemas.microsoft.com/office/drawing/2014/chartex" xmlns:cx1="http://schemas.microsoft.com/office/drawing/2015/9/8/chartex" xmlns:cx2="http://schemas.microsoft.com/office/drawing/2015/10/21/chartex" xmlns:cx3="http://schemas.microsoft.com/office/drawing/2016/5/9/chartex" xmlns:cx4="http://schemas.microsoft.com/office/drawing/2016/5/10/chartex" xmlns:cx5="http://schemas.microsoft.com/office/drawing/2016/5/11/chartex" xmlns:cx6="http://schemas.microsoft.com/office/drawing/2016/5/12/chartex" xmlns:cx7="http://schemas.microsoft.com/office/drawing/2016/5/13/chartex" xmlns:cx8="http://schemas.microsoft.com/office/drawing/2016/5/14/chartex" xmlns:mc="http://schemas.openxmlformats.org/markup-compatibility/2006" xmlns:aink="http://schemas.microsoft.com/office/drawing/2016/ink" xmlns:am3d="http://schemas.microsoft.com/office/drawing/2017/model3d" xmlns:o="urn:schemas-microsoft-com:office:office" xmlns:r="http://schemas.openxmlformats.org/officeDocument/2006/relationships" xmlns:m="http://schemas.openxmlformats.org/officeDocument/2006/math" xmlns:v="urn:schemas-microsoft-com:vml" xmlns:wp14="http://schemas.microsoft.com/office/word/2010/wordprocessingDrawing" xmlns:wp="http://schemas.openxmlformats.org/drawingml/2006/wordprocessingDrawing" xmlns:w10="urn:schemas-microsoft-com:office:word" xmlns:w="http://schemas.openxmlformats.org/wordprocessingml/2006/main" xmlns:w14="http://schemas.microsoft.com/office/word/2010/wordml" xmlns:w15="http://schemas.microsoft.com/office/word/2012/wordml" xmlns:w16cid="http://schemas.microsoft.com/office/word/2016/wordml/cid" xmlns:w16se="http://schemas.microsoft.com/office/word/2015/wordml/symex" xmlns:wpg="http://schemas.microsoft.com/office/word/2010/wordprocessingGroup" xmlns:wpi="http://schemas.microsoft.com/office/word/2010/wordprocessingInk" xmlns:wne="http://schemas.microsoft.com/office/word/2006/wordml" xmlns:wps="http://schemas.microsoft.com/office/word/2010/wordprocessingShape" mc:Ignorable="w14 w15 w16se w16cid wp14">
+<w16cid:commentsIds xmlns:wpc="http://schemas.microsoft.com/office/word/2010/wordprocessingCanvas" xmlns:cx="http://schemas.microsoft.com/office/drawing/2014/chartex" xmlns:cx1="http://schemas.microsoft.com/office/drawing/2015/9/8/chartex" xmlns:cx2="http://schemas.microsoft.com/office/drawing/2015/10/21/chartex" xmlns:cx3="http://schemas.microsoft.com/office/drawing/2016/5/9/chartex" xmlns:cx4="http://schemas.microsoft.com/office/drawing/2016/5/10/chartex" xmlns:cx5="http://schemas.microsoft.com/office/drawing/2016/5/11/chartex" xmlns:cx6="http://schemas.microsoft.com/office/drawing/2016/5/12/chartex" xmlns:cx7="http://schemas.microsoft.com/office/drawing/2016/5/13/chartex" xmlns:cx8="http://schemas.microsoft.com/office/drawing/2016/5/14/chartex" xmlns:mc="http://schemas.openxmlformats.org/markup-compatibility/2006" xmlns:aink="http://schemas.microsoft.com/office/drawing/2016/ink" xmlns:am3d="http://schemas.microsoft.com/office/drawing/2017/model3d" xmlns:o="urn:schemas-microsoft-com:office:office" xmlns:r="http://schemas.openxmlformats.org/officeDocument/2006/relationships" xmlns:m="http://schemas.openxmlformats.org/officeDocument/2006/math" xmlns:v="urn:schemas-microsoft-com:vml" xmlns:wp14="http://schemas.microsoft.com/office/word/2010/wordprocessingDrawing" xmlns:wp="http://schemas.openxmlformats.org/drawingml/2006/wordprocessingDrawing" xmlns:w10="urn:schemas-microsoft-com:office:word" xmlns:w="http://schemas.openxmlformats.org/wordprocessingml/2006/main" xmlns:w14="http://schemas.microsoft.com/office/word/2010/wordml" xmlns:w15="http://schemas.microsoft.com/office/word/2012/wordml" xmlns:w16cex="http://schemas.microsoft.com/office/word/2018/wordml/cex" xmlns:w16cid="http://schemas.microsoft.com/office/word/2016/wordml/cid" xmlns:w16="http://schemas.microsoft.com/office/word/2018/wordml" xmlns:w16se="http://schemas.microsoft.com/office/word/2015/wordml/symex" xmlns:wpg="http://schemas.microsoft.com/office/word/2010/wordprocessingGroup" xmlns:wpi="http://schemas.microsoft.com/office/word/2010/wordprocessingInk" xmlns:wne="http://schemas.microsoft.com/office/word/2006/wordml" xmlns:wps="http://schemas.microsoft.com/office/word/2010/wordprocessingShape" mc:Ignorable="w14 w15 w16se w16cid w16 w16cex wp14">
   <w16cid:commentId w16cid:paraId="28AFF0F5" w16cid:durableId="2408412D"/>
 </w16cid:commentsIds>
 </file>
 
 <file path=word/numbering.xml><?xml version="1.0" encoding="utf-8"?>
-<w:numbering xmlns:wpc="http://schemas.microsoft.com/office/word/2010/wordprocessingCanvas" xmlns:cx="http://schemas.microsoft.com/office/drawing/2014/chartex" xmlns:cx1="http://schemas.microsoft.com/office/drawing/2015/9/8/chartex" xmlns:cx2="http://schemas.microsoft.com/office/drawing/2015/10/21/chartex" xmlns:cx3="http://schemas.microsoft.com/office/drawing/2016/5/9/chartex" xmlns:cx4="http://schemas.microsoft.com/office/drawing/2016/5/10/chartex" xmlns:cx5="http://schemas.microsoft.com/office/drawing/2016/5/11/chartex" xmlns:cx6="http://schemas.microsoft.com/office/drawing/2016/5/12/chartex" xmlns:cx7="http://schemas.microsoft.com/office/drawing/2016/5/13/chartex" xmlns:cx8="http://schemas.microsoft.com/office/drawing/2016/5/14/chartex" xmlns:mc="http://schemas.openxmlformats.org/markup-compatibility/2006" xmlns:aink="http://schemas.microsoft.com/office/drawing/2016/ink" xmlns:am3d="http://schemas.microsoft.com/office/drawing/2017/model3d" xmlns:o="urn:schemas-microsoft-com:office:office" xmlns:r="http://schemas.openxmlformats.org/officeDocument/2006/relationships" xmlns:m="http://schemas.openxmlformats.org/officeDocument/2006/math" xmlns:v="urn:schemas-microsoft-com:vml" xmlns:wp14="http://schemas.microsoft.com/office/word/2010/wordprocessingDrawing" xmlns:wp="http://schemas.openxmlformats.org/drawingml/2006/wordprocessingDrawing" xmlns:w10="urn:schemas-microsoft-com:office:word" xmlns:w="http://schemas.openxmlformats.org/wordprocessingml/2006/main" xmlns:w14="http://schemas.microsoft.com/office/word/2010/wordml" xmlns:w15="http://schemas.microsoft.com/office/word/2012/wordml" xmlns:w16cid="http://schemas.microsoft.com/office/word/2016/wordml/cid" xmlns:w16se="http://schemas.microsoft.com/office/word/2015/wordml/symex" xmlns:wpg="http://schemas.microsoft.com/office/word/2010/wordprocessingGroup" xmlns:wpi="http://schemas.microsoft.com/office/word/2010/wordprocessingInk" xmlns:wne="http://schemas.microsoft.com/office/word/2006/wordml" xmlns:wps="http://schemas.microsoft.com/office/word/2010/wordprocessingShape" mc:Ignorable="w14 w15 w16se w16cid wp14">
+<w:numbering xmlns:wpc="http://schemas.microsoft.com/office/word/2010/wordprocessingCanvas" xmlns:cx="http://schemas.microsoft.com/office/drawing/2014/chartex" xmlns:cx1="http://schemas.microsoft.com/office/drawing/2015/9/8/chartex" xmlns:cx2="http://schemas.microsoft.com/office/drawing/2015/10/21/chartex" xmlns:cx3="http://schemas.microsoft.com/office/drawing/2016/5/9/chartex" xmlns:cx4="http://schemas.microsoft.com/office/drawing/2016/5/10/chartex" xmlns:cx5="http://schemas.microsoft.com/office/drawing/2016/5/11/chartex" xmlns:cx6="http://schemas.microsoft.com/office/drawing/2016/5/12/chartex" xmlns:cx7="http://schemas.microsoft.com/office/drawing/2016/5/13/chartex" xmlns:cx8="http://schemas.microsoft.com/office/drawing/2016/5/14/chartex" xmlns:mc="http://schemas.openxmlformats.org/markup-compatibility/2006" xmlns:aink="http://schemas.microsoft.com/office/drawing/2016/ink" xmlns:am3d="http://schemas.microsoft.com/office/drawing/2017/model3d" xmlns:o="urn:schemas-microsoft-com:office:office" xmlns:r="http://schemas.openxmlformats.org/officeDocument/2006/relationships" xmlns:m="http://schemas.openxmlformats.org/officeDocument/2006/math" xmlns:v="urn:schemas-microsoft-com:vml" xmlns:wp14="http://schemas.microsoft.com/office/word/2010/wordprocessingDrawing" xmlns:wp="http://schemas.openxmlformats.org/drawingml/2006/wordprocessingDrawing" xmlns:w10="urn:schemas-microsoft-com:office:word" xmlns:w="http://schemas.openxmlformats.org/wordprocessingml/2006/main" xmlns:w14="http://schemas.microsoft.com/office/word/2010/wordml" xmlns:w15="http://schemas.microsoft.com/office/word/2012/wordml" xmlns:w16cex="http://schemas.microsoft.com/office/word/2018/wordml/cex" xmlns:w16cid="http://schemas.microsoft.com/office/word/2016/wordml/cid" xmlns:w16="http://schemas.microsoft.com/office/word/2018/wordml" xmlns:w16se="http://schemas.microsoft.com/office/word/2015/wordml/symex" xmlns:wpg="http://schemas.microsoft.com/office/word/2010/wordprocessingGroup" xmlns:wpi="http://schemas.microsoft.com/office/word/2010/wordprocessingInk" xmlns:wne="http://schemas.microsoft.com/office/word/2006/wordml" xmlns:wps="http://schemas.microsoft.com/office/word/2010/wordprocessingShape" mc:Ignorable="w14 w15 w16se w16cid w16 w16cex wp14">
   <w:abstractNum w:abstractNumId="0" w15:restartNumberingAfterBreak="0">
     <w:nsid w:val="3CB47FD8"/>
     <w:multiLevelType w:val="hybridMultilevel"/>
@@ -594,6 +600,95 @@
     </w:lvl>
   </w:abstractNum>
   <w:abstractNum w:abstractNumId="1" w15:restartNumberingAfterBreak="0">
+    <w:nsid w:val="4402557F"/>
+    <w:multiLevelType w:val="hybridMultilevel"/>
+    <w:tmpl w:val="0C78AD8E"/>
+    <w:lvl w:ilvl="0" w:tplc="0409000F">
+      <w:start w:val="1"/>
+      <w:numFmt w:val="decimal"/>
+      <w:lvlText w:val="%1."/>
+      <w:lvlJc w:val="left"/>
+      <w:pPr>
+        <w:ind w:left="720" w:hanging="360"/>
+      </w:pPr>
+      <w:rPr>
+        <w:rFonts w:hint="default"/>
+      </w:rPr>
+    </w:lvl>
+    <w:lvl w:ilvl="1" w:tplc="04090019" w:tentative="1">
+      <w:start w:val="1"/>
+      <w:numFmt w:val="lowerLetter"/>
+      <w:lvlText w:val="%2."/>
+      <w:lvlJc w:val="left"/>
+      <w:pPr>
+        <w:ind w:left="1440" w:hanging="360"/>
+      </w:pPr>
+    </w:lvl>
+    <w:lvl w:ilvl="2" w:tplc="0409001B" w:tentative="1">
+      <w:start w:val="1"/>
+      <w:numFmt w:val="lowerRoman"/>
+      <w:lvlText w:val="%3."/>
+      <w:lvlJc w:val="right"/>
+      <w:pPr>
+        <w:ind w:left="2160" w:hanging="180"/>
+      </w:pPr>
+    </w:lvl>
+    <w:lvl w:ilvl="3" w:tplc="0409000F" w:tentative="1">
+      <w:start w:val="1"/>
+      <w:numFmt w:val="decimal"/>
+      <w:lvlText w:val="%4."/>
+      <w:lvlJc w:val="left"/>
+      <w:pPr>
+        <w:ind w:left="2880" w:hanging="360"/>
+      </w:pPr>
+    </w:lvl>
+    <w:lvl w:ilvl="4" w:tplc="04090019" w:tentative="1">
+      <w:start w:val="1"/>
+      <w:numFmt w:val="lowerLetter"/>
+      <w:lvlText w:val="%5."/>
+      <w:lvlJc w:val="left"/>
+      <w:pPr>
+        <w:ind w:left="3600" w:hanging="360"/>
+      </w:pPr>
+    </w:lvl>
+    <w:lvl w:ilvl="5" w:tplc="0409001B" w:tentative="1">
+      <w:start w:val="1"/>
+      <w:numFmt w:val="lowerRoman"/>
+      <w:lvlText w:val="%6."/>
+      <w:lvlJc w:val="right"/>
+      <w:pPr>
+        <w:ind w:left="4320" w:hanging="180"/>
+      </w:pPr>
+    </w:lvl>
+    <w:lvl w:ilvl="6" w:tplc="0409000F" w:tentative="1">
+      <w:start w:val="1"/>
+      <w:numFmt w:val="decimal"/>
+      <w:lvlText w:val="%7."/>
+      <w:lvlJc w:val="left"/>
+      <w:pPr>
+        <w:ind w:left="5040" w:hanging="360"/>
+      </w:pPr>
+    </w:lvl>
+    <w:lvl w:ilvl="7" w:tplc="04090019" w:tentative="1">
+      <w:start w:val="1"/>
+      <w:numFmt w:val="lowerLetter"/>
+      <w:lvlText w:val="%8."/>
+      <w:lvlJc w:val="left"/>
+      <w:pPr>
+        <w:ind w:left="5760" w:hanging="360"/>
+      </w:pPr>
+    </w:lvl>
+    <w:lvl w:ilvl="8" w:tplc="0409001B" w:tentative="1">
+      <w:start w:val="1"/>
+      <w:numFmt w:val="lowerRoman"/>
+      <w:lvlText w:val="%9."/>
+      <w:lvlJc w:val="right"/>
+      <w:pPr>
+        <w:ind w:left="6480" w:hanging="180"/>
+      </w:pPr>
+    </w:lvl>
+  </w:abstractNum>
+  <w:abstractNum w:abstractNumId="2" w15:restartNumberingAfterBreak="0">
     <w:nsid w:val="61140287"/>
     <w:multiLevelType w:val="hybridMultilevel"/>
     <w:tmpl w:val="4F9A404E"/>
@@ -686,16 +781,19 @@
     </w:lvl>
   </w:abstractNum>
   <w:num w:numId="1">
-    <w:abstractNumId w:val="1"/>
+    <w:abstractNumId w:val="2"/>
   </w:num>
   <w:num w:numId="2">
     <w:abstractNumId w:val="0"/>
+  </w:num>
+  <w:num w:numId="3">
+    <w:abstractNumId w:val="1"/>
   </w:num>
 </w:numbering>
 </file>
 
 <file path=word/people.xml><?xml version="1.0" encoding="utf-8"?>
-<w15:people xmlns:wpc="http://schemas.microsoft.com/office/word/2010/wordprocessingCanvas" xmlns:cx="http://schemas.microsoft.com/office/drawing/2014/chartex" xmlns:cx1="http://schemas.microsoft.com/office/drawing/2015/9/8/chartex" xmlns:cx2="http://schemas.microsoft.com/office/drawing/2015/10/21/chartex" xmlns:cx3="http://schemas.microsoft.com/office/drawing/2016/5/9/chartex" xmlns:cx4="http://schemas.microsoft.com/office/drawing/2016/5/10/chartex" xmlns:cx5="http://schemas.microsoft.com/office/drawing/2016/5/11/chartex" xmlns:cx6="http://schemas.microsoft.com/office/drawing/2016/5/12/chartex" xmlns:cx7="http://schemas.microsoft.com/office/drawing/2016/5/13/chartex" xmlns:cx8="http://schemas.microsoft.com/office/drawing/2016/5/14/chartex" xmlns:mc="http://schemas.openxmlformats.org/markup-compatibility/2006" xmlns:aink="http://schemas.microsoft.com/office/drawing/2016/ink" xmlns:am3d="http://schemas.microsoft.com/office/drawing/2017/model3d" xmlns:o="urn:schemas-microsoft-com:office:office" xmlns:r="http://schemas.openxmlformats.org/officeDocument/2006/relationships" xmlns:m="http://schemas.openxmlformats.org/officeDocument/2006/math" xmlns:v="urn:schemas-microsoft-com:vml" xmlns:wp14="http://schemas.microsoft.com/office/word/2010/wordprocessingDrawing" xmlns:wp="http://schemas.openxmlformats.org/drawingml/2006/wordprocessingDrawing" xmlns:w10="urn:schemas-microsoft-com:office:word" xmlns:w="http://schemas.openxmlformats.org/wordprocessingml/2006/main" xmlns:w14="http://schemas.microsoft.com/office/word/2010/wordml" xmlns:w15="http://schemas.microsoft.com/office/word/2012/wordml" xmlns:w16cid="http://schemas.microsoft.com/office/word/2016/wordml/cid" xmlns:w16se="http://schemas.microsoft.com/office/word/2015/wordml/symex" xmlns:wpg="http://schemas.microsoft.com/office/word/2010/wordprocessingGroup" xmlns:wpi="http://schemas.microsoft.com/office/word/2010/wordprocessingInk" xmlns:wne="http://schemas.microsoft.com/office/word/2006/wordml" xmlns:wps="http://schemas.microsoft.com/office/word/2010/wordprocessingShape" mc:Ignorable="w14 w15 w16se w16cid wp14">
+<w15:people xmlns:wpc="http://schemas.microsoft.com/office/word/2010/wordprocessingCanvas" xmlns:cx="http://schemas.microsoft.com/office/drawing/2014/chartex" xmlns:cx1="http://schemas.microsoft.com/office/drawing/2015/9/8/chartex" xmlns:cx2="http://schemas.microsoft.com/office/drawing/2015/10/21/chartex" xmlns:cx3="http://schemas.microsoft.com/office/drawing/2016/5/9/chartex" xmlns:cx4="http://schemas.microsoft.com/office/drawing/2016/5/10/chartex" xmlns:cx5="http://schemas.microsoft.com/office/drawing/2016/5/11/chartex" xmlns:cx6="http://schemas.microsoft.com/office/drawing/2016/5/12/chartex" xmlns:cx7="http://schemas.microsoft.com/office/drawing/2016/5/13/chartex" xmlns:cx8="http://schemas.microsoft.com/office/drawing/2016/5/14/chartex" xmlns:mc="http://schemas.openxmlformats.org/markup-compatibility/2006" xmlns:aink="http://schemas.microsoft.com/office/drawing/2016/ink" xmlns:am3d="http://schemas.microsoft.com/office/drawing/2017/model3d" xmlns:o="urn:schemas-microsoft-com:office:office" xmlns:r="http://schemas.openxmlformats.org/officeDocument/2006/relationships" xmlns:m="http://schemas.openxmlformats.org/officeDocument/2006/math" xmlns:v="urn:schemas-microsoft-com:vml" xmlns:wp14="http://schemas.microsoft.com/office/word/2010/wordprocessingDrawing" xmlns:wp="http://schemas.openxmlformats.org/drawingml/2006/wordprocessingDrawing" xmlns:w10="urn:schemas-microsoft-com:office:word" xmlns:w="http://schemas.openxmlformats.org/wordprocessingml/2006/main" xmlns:w14="http://schemas.microsoft.com/office/word/2010/wordml" xmlns:w15="http://schemas.microsoft.com/office/word/2012/wordml" xmlns:w16cex="http://schemas.microsoft.com/office/word/2018/wordml/cex" xmlns:w16cid="http://schemas.microsoft.com/office/word/2016/wordml/cid" xmlns:w16="http://schemas.microsoft.com/office/word/2018/wordml" xmlns:w16se="http://schemas.microsoft.com/office/word/2015/wordml/symex" xmlns:wpg="http://schemas.microsoft.com/office/word/2010/wordprocessingGroup" xmlns:wpi="http://schemas.microsoft.com/office/word/2010/wordprocessingInk" xmlns:wne="http://schemas.microsoft.com/office/word/2006/wordml" xmlns:wps="http://schemas.microsoft.com/office/word/2010/wordprocessingShape" mc:Ignorable="w14 w15 w16se w16cid w16 w16cex wp14">
   <w15:person w15:author="Daniel James O'Leary">
     <w15:presenceInfo w15:providerId="AD" w15:userId="S::djolear@stanford.edu::420eeaec-8924-4c9c-b0d3-a08510be1fb2"/>
   </w15:person>
@@ -703,7 +801,7 @@
 </file>
 
 <file path=word/styles.xml><?xml version="1.0" encoding="utf-8"?>
-<w:styles xmlns:mc="http://schemas.openxmlformats.org/markup-compatibility/2006" xmlns:r="http://schemas.openxmlformats.org/officeDocument/2006/relationships" xmlns:w="http://schemas.openxmlformats.org/wordprocessingml/2006/main" xmlns:w14="http://schemas.microsoft.com/office/word/2010/wordml" xmlns:w15="http://schemas.microsoft.com/office/word/2012/wordml" xmlns:w16cid="http://schemas.microsoft.com/office/word/2016/wordml/cid" xmlns:w16se="http://schemas.microsoft.com/office/word/2015/wordml/symex" mc:Ignorable="w14 w15 w16se w16cid">
+<w:styles xmlns:mc="http://schemas.openxmlformats.org/markup-compatibility/2006" xmlns:r="http://schemas.openxmlformats.org/officeDocument/2006/relationships" xmlns:w="http://schemas.openxmlformats.org/wordprocessingml/2006/main" xmlns:w14="http://schemas.microsoft.com/office/word/2010/wordml" xmlns:w15="http://schemas.microsoft.com/office/word/2012/wordml" xmlns:w16cex="http://schemas.microsoft.com/office/word/2018/wordml/cex" xmlns:w16cid="http://schemas.microsoft.com/office/word/2016/wordml/cid" xmlns:w16="http://schemas.microsoft.com/office/word/2018/wordml" xmlns:w16se="http://schemas.microsoft.com/office/word/2015/wordml/symex" mc:Ignorable="w14 w15 w16se w16cid w16 w16cex">
   <w:docDefaults>
     <w:rPrDefault>
       <w:rPr>
@@ -715,7 +813,7 @@
     </w:rPrDefault>
     <w:pPrDefault/>
   </w:docDefaults>
-  <w:latentStyles w:defLockedState="0" w:defUIPriority="99" w:defSemiHidden="0" w:defUnhideWhenUsed="0" w:defQFormat="0" w:count="375">
+  <w:latentStyles w:defLockedState="0" w:defUIPriority="99" w:defSemiHidden="0" w:defUnhideWhenUsed="0" w:defQFormat="0" w:count="376">
     <w:lsdException w:name="Normal" w:uiPriority="0" w:qFormat="1"/>
     <w:lsdException w:name="heading 1" w:uiPriority="9" w:qFormat="1"/>
     <w:lsdException w:name="heading 2" w:semiHidden="1" w:uiPriority="9" w:unhideWhenUsed="1" w:qFormat="1"/>
@@ -821,7 +919,6 @@
     <w:lsdException w:name="HTML Sample" w:semiHidden="1" w:unhideWhenUsed="1"/>
     <w:lsdException w:name="HTML Typewriter" w:semiHidden="1" w:unhideWhenUsed="1"/>
     <w:lsdException w:name="HTML Variable" w:semiHidden="1" w:unhideWhenUsed="1"/>
-    <w:lsdException w:name="Normal Table" w:semiHidden="1" w:unhideWhenUsed="1"/>
     <w:lsdException w:name="annotation subject" w:semiHidden="1" w:unhideWhenUsed="1"/>
     <w:lsdException w:name="No List" w:semiHidden="1" w:unhideWhenUsed="1"/>
     <w:lsdException w:name="Outline List 1" w:semiHidden="1" w:unhideWhenUsed="1"/>
@@ -868,10 +965,8 @@
     <w:lsdException w:name="Table Subtle 2" w:semiHidden="1" w:unhideWhenUsed="1"/>
     <w:lsdException w:name="Table Web 1" w:semiHidden="1" w:unhideWhenUsed="1"/>
     <w:lsdException w:name="Table Web 2" w:semiHidden="1" w:unhideWhenUsed="1"/>
-    <w:lsdException w:name="Table Web 3" w:semiHidden="1" w:unhideWhenUsed="1"/>
     <w:lsdException w:name="Balloon Text" w:semiHidden="1" w:unhideWhenUsed="1"/>
     <w:lsdException w:name="Table Grid" w:uiPriority="39"/>
-    <w:lsdException w:name="Table Theme" w:semiHidden="1" w:unhideWhenUsed="1"/>
     <w:lsdException w:name="Placeholder Text" w:semiHidden="1"/>
     <w:lsdException w:name="No Spacing" w:uiPriority="1" w:qFormat="1"/>
     <w:lsdException w:name="Light Shading" w:uiPriority="60"/>
@@ -1091,6 +1186,7 @@
     <w:lsdException w:name="Smart Hyperlink" w:semiHidden="1" w:unhideWhenUsed="1"/>
     <w:lsdException w:name="Hashtag" w:semiHidden="1" w:unhideWhenUsed="1"/>
     <w:lsdException w:name="Unresolved Mention" w:semiHidden="1" w:unhideWhenUsed="1"/>
+    <w:lsdException w:name="Smart Link" w:semiHidden="1" w:unhideWhenUsed="1"/>
   </w:latentStyles>
   <w:style w:type="paragraph" w:default="1" w:styleId="Normal">
     <w:name w:val="Normal"/>

</xml_diff>